<commit_message>
Burndown charts in the process rep
</commit_message>
<xml_diff>
--- a/Process_Report.docx
+++ b/Process_Report.docx
@@ -459,6 +459,7 @@
           <w:docPartUnique/>
         </w:docPartObj>
       </w:sdtPr>
+      <w:sdtEndPr/>
       <w:sdtContent>
         <w:p>
           <w:pPr>
@@ -1191,21 +1192,7 @@
                 <w:rStyle w:val="Hipercze"/>
                 <w:noProof/>
               </w:rPr>
-              <w:t>For</w:t>
-            </w:r>
-            <w:r>
-              <w:rPr>
-                <w:rStyle w:val="Hipercze"/>
-                <w:noProof/>
-              </w:rPr>
-              <w:t>m</w:t>
-            </w:r>
-            <w:r>
-              <w:rPr>
-                <w:rStyle w:val="Hipercze"/>
-                <w:noProof/>
-              </w:rPr>
-              <w:t>ulating requirements</w:t>
+              <w:t>Formulating requirements</w:t>
             </w:r>
             <w:r>
               <w:rPr>
@@ -4940,6 +4927,22 @@
           <w:b/>
         </w:rPr>
       </w:pPr>
+      <w:r>
+        <w:rPr>
+          <w:b/>
+          <w:sz w:val="18"/>
+          <w:szCs w:val="16"/>
+        </w:rPr>
+        <w:t xml:space="preserve">Figure </w:t>
+      </w:r>
+      <w:r>
+        <w:rPr>
+          <w:b/>
+          <w:sz w:val="18"/>
+          <w:szCs w:val="16"/>
+        </w:rPr>
+        <w:t>2</w:t>
+      </w:r>
     </w:p>
     <w:p>
       <w:pPr>
@@ -5012,6 +5015,22 @@
           <w:b/>
         </w:rPr>
       </w:pPr>
+      <w:r>
+        <w:rPr>
+          <w:b/>
+          <w:sz w:val="18"/>
+          <w:szCs w:val="16"/>
+        </w:rPr>
+        <w:t xml:space="preserve">Figure </w:t>
+      </w:r>
+      <w:r>
+        <w:rPr>
+          <w:b/>
+          <w:sz w:val="18"/>
+          <w:szCs w:val="16"/>
+        </w:rPr>
+        <w:t>3</w:t>
+      </w:r>
     </w:p>
     <w:p>
       <w:pPr>
@@ -5109,17 +5128,33 @@
           <w:b/>
         </w:rPr>
       </w:pPr>
-    </w:p>
-    <w:p>
-      <w:pPr>
-        <w:jc w:val="both"/>
+      <w:r>
         <w:rPr>
           <w:b/>
-        </w:rPr>
-      </w:pPr>
+          <w:sz w:val="18"/>
+          <w:szCs w:val="16"/>
+        </w:rPr>
+        <w:t xml:space="preserve">Figure </w:t>
+      </w:r>
       <w:r>
         <w:rPr>
           <w:b/>
+          <w:sz w:val="18"/>
+          <w:szCs w:val="16"/>
+        </w:rPr>
+        <w:t>4</w:t>
+      </w:r>
+    </w:p>
+    <w:p>
+      <w:pPr>
+        <w:jc w:val="both"/>
+        <w:rPr>
+          <w:b/>
+        </w:rPr>
+      </w:pPr>
+      <w:r>
+        <w:rPr>
+          <w:b/>
         </w:rPr>
         <w:t>Sprint 4</w:t>
       </w:r>
@@ -5131,6 +5166,82 @@
           <w:b/>
         </w:rPr>
       </w:pPr>
+      <w:r>
+        <w:rPr>
+          <w:b/>
+          <w:noProof/>
+        </w:rPr>
+        <w:drawing>
+          <wp:inline distT="0" distB="0" distL="0" distR="0" wp14:anchorId="2BCC8257" wp14:editId="0ACC6019">
+            <wp:extent cx="5400040" cy="2214880"/>
+            <wp:effectExtent l="19050" t="19050" r="10160" b="13970"/>
+            <wp:docPr id="11" name="Obraz 11"/>
+            <wp:cNvGraphicFramePr>
+              <a:graphicFrameLocks xmlns:a="http://schemas.openxmlformats.org/drawingml/2006/main" noChangeAspect="1"/>
+            </wp:cNvGraphicFramePr>
+            <a:graphic xmlns:a="http://schemas.openxmlformats.org/drawingml/2006/main">
+              <a:graphicData uri="http://schemas.openxmlformats.org/drawingml/2006/picture">
+                <pic:pic xmlns:pic="http://schemas.openxmlformats.org/drawingml/2006/picture">
+                  <pic:nvPicPr>
+                    <pic:cNvPr id="11" name="BurndownSprint4.PNG"/>
+                    <pic:cNvPicPr/>
+                  </pic:nvPicPr>
+                  <pic:blipFill>
+                    <a:blip r:embed="rId16" cstate="print">
+                      <a:extLst>
+                        <a:ext uri="{28A0092B-C50C-407E-A947-70E740481C1C}">
+                          <a14:useLocalDpi xmlns:a14="http://schemas.microsoft.com/office/drawing/2010/main" val="0"/>
+                        </a:ext>
+                      </a:extLst>
+                    </a:blip>
+                    <a:stretch>
+                      <a:fillRect/>
+                    </a:stretch>
+                  </pic:blipFill>
+                  <pic:spPr>
+                    <a:xfrm>
+                      <a:off x="0" y="0"/>
+                      <a:ext cx="5400040" cy="2214880"/>
+                    </a:xfrm>
+                    <a:prstGeom prst="rect">
+                      <a:avLst/>
+                    </a:prstGeom>
+                    <a:ln w="12700">
+                      <a:solidFill>
+                        <a:schemeClr val="tx1"/>
+                      </a:solidFill>
+                    </a:ln>
+                  </pic:spPr>
+                </pic:pic>
+              </a:graphicData>
+            </a:graphic>
+          </wp:inline>
+        </w:drawing>
+      </w:r>
+    </w:p>
+    <w:p>
+      <w:pPr>
+        <w:jc w:val="both"/>
+        <w:rPr>
+          <w:b/>
+        </w:rPr>
+      </w:pPr>
+      <w:r>
+        <w:rPr>
+          <w:b/>
+          <w:sz w:val="18"/>
+          <w:szCs w:val="16"/>
+        </w:rPr>
+        <w:t xml:space="preserve">Figure </w:t>
+      </w:r>
+      <w:r>
+        <w:rPr>
+          <w:b/>
+          <w:sz w:val="18"/>
+          <w:szCs w:val="16"/>
+        </w:rPr>
+        <w:t>5</w:t>
+      </w:r>
     </w:p>
     <w:p>
       <w:pPr>
@@ -5138,13 +5249,26 @@
       </w:pPr>
       <w:r>
         <w:tab/>
-        <w:t xml:space="preserve">The burndown charts present that we were usually behind at the beginning, but eventually (besides sprint 2) we were meeting the expectations. However, some </w:t>
+        <w:t xml:space="preserve">The burndown charts present that </w:t>
+      </w:r>
+      <w:r>
+        <w:t xml:space="preserve">half of the times </w:t>
+      </w:r>
+      <w:r>
+        <w:t xml:space="preserve">we were behind at the beginning, but eventually we were meeting the expectations. However, some </w:t>
       </w:r>
       <w:r>
         <w:t>tasks</w:t>
       </w:r>
       <w:r>
-        <w:t xml:space="preserve"> were usually moved to the next sprint to be finished. The reason why sprint 2 is showing “overdue effort” is the fact, that sprint 3 did not have dates assigned at the beginning, so the tasks were counted still to sprint 2, instead of 3. One of the reasons of being behind on the beginning of the sprints was storing the done tasks in the division “to verify” and waiting for the product owner or SCRUM master to verify them until assigning the points to the charts.</w:t>
+        <w:t xml:space="preserve"> were usually moved to the next sprint to be finished. The reason why sprint 2 is showing “overdue effort” is the fact, that sprint 3 did not have dates assigned at the beginning, so the tasks were counted still to sprint 2, instead of 3. One of the reasons of being behind on the beginning of the sprints was storing the done tasks in the </w:t>
+      </w:r>
+      <w:r>
+        <w:lastRenderedPageBreak/>
+        <w:t>division “to verify” and waiting for the product owner or SCRUM master to verify them until assigning the points to the charts.</w:t>
+      </w:r>
+      <w:r>
+        <w:t xml:space="preserve"> It can also be seen that we were the most motivated and productive in the last sprint when the deadline was close and we wanted to finish every task before to have enough time to check all documents properly.</w:t>
       </w:r>
     </w:p>
     <w:p>
@@ -5159,6 +5283,115 @@
           <w:b/>
         </w:rPr>
         <w:t xml:space="preserve">General </w:t>
+      </w:r>
+    </w:p>
+    <w:p>
+      <w:pPr>
+        <w:jc w:val="both"/>
+        <w:rPr>
+          <w:b/>
+        </w:rPr>
+      </w:pPr>
+      <w:r>
+        <w:rPr>
+          <w:b/>
+          <w:noProof/>
+        </w:rPr>
+        <w:drawing>
+          <wp:inline distT="0" distB="0" distL="0" distR="0" wp14:anchorId="08410684" wp14:editId="727985A1">
+            <wp:extent cx="5400040" cy="2701925"/>
+            <wp:effectExtent l="19050" t="19050" r="10160" b="22225"/>
+            <wp:docPr id="12" name="Obraz 12"/>
+            <wp:cNvGraphicFramePr>
+              <a:graphicFrameLocks xmlns:a="http://schemas.openxmlformats.org/drawingml/2006/main" noChangeAspect="1"/>
+            </wp:cNvGraphicFramePr>
+            <a:graphic xmlns:a="http://schemas.openxmlformats.org/drawingml/2006/main">
+              <a:graphicData uri="http://schemas.openxmlformats.org/drawingml/2006/picture">
+                <pic:pic xmlns:pic="http://schemas.openxmlformats.org/drawingml/2006/picture">
+                  <pic:nvPicPr>
+                    <pic:cNvPr id="12" name="BurndownChartSEP.PNG"/>
+                    <pic:cNvPicPr/>
+                  </pic:nvPicPr>
+                  <pic:blipFill>
+                    <a:blip r:embed="rId17" cstate="print">
+                      <a:extLst>
+                        <a:ext uri="{28A0092B-C50C-407E-A947-70E740481C1C}">
+                          <a14:useLocalDpi xmlns:a14="http://schemas.microsoft.com/office/drawing/2010/main" val="0"/>
+                        </a:ext>
+                      </a:extLst>
+                    </a:blip>
+                    <a:stretch>
+                      <a:fillRect/>
+                    </a:stretch>
+                  </pic:blipFill>
+                  <pic:spPr>
+                    <a:xfrm>
+                      <a:off x="0" y="0"/>
+                      <a:ext cx="5400040" cy="2701925"/>
+                    </a:xfrm>
+                    <a:prstGeom prst="rect">
+                      <a:avLst/>
+                    </a:prstGeom>
+                    <a:ln w="12700">
+                      <a:solidFill>
+                        <a:schemeClr val="tx1"/>
+                      </a:solidFill>
+                    </a:ln>
+                  </pic:spPr>
+                </pic:pic>
+              </a:graphicData>
+            </a:graphic>
+          </wp:inline>
+        </w:drawing>
+      </w:r>
+    </w:p>
+    <w:p>
+      <w:pPr>
+        <w:jc w:val="both"/>
+        <w:rPr>
+          <w:b/>
+        </w:rPr>
+      </w:pPr>
+      <w:r>
+        <w:rPr>
+          <w:b/>
+          <w:sz w:val="18"/>
+          <w:szCs w:val="16"/>
+        </w:rPr>
+        <w:t xml:space="preserve">Figure </w:t>
+      </w:r>
+      <w:r>
+        <w:rPr>
+          <w:b/>
+          <w:sz w:val="18"/>
+          <w:szCs w:val="16"/>
+        </w:rPr>
+        <w:t>6</w:t>
+      </w:r>
+    </w:p>
+    <w:p>
+      <w:pPr>
+        <w:jc w:val="both"/>
+      </w:pPr>
+      <w:r>
+        <w:t xml:space="preserve">The burndown chart </w:t>
+      </w:r>
+      <w:r>
+        <w:t>shows the effort committed during each day during the SEP period in the meaning of a number of</w:t>
+      </w:r>
+      <w:r>
+        <w:t xml:space="preserve"> completed</w:t>
+      </w:r>
+      <w:r>
+        <w:t xml:space="preserve"> story points assigned to tasks. The design of it does not only depend on how much work we did, but also on how we defined our tasks (</w:t>
+      </w:r>
+      <w:proofErr w:type="spellStart"/>
+      <w:r>
+        <w:t>e.x</w:t>
+      </w:r>
+      <w:proofErr w:type="spellEnd"/>
+      <w:r>
+        <w:t>. how specific they were, if there were a few tasks written as one).</w:t>
       </w:r>
     </w:p>
     <w:p>
@@ -5207,7 +5440,7 @@
                     <pic:cNvPicPr preferRelativeResize="0"/>
                   </pic:nvPicPr>
                   <pic:blipFill>
-                    <a:blip r:embed="rId16"/>
+                    <a:blip r:embed="rId18"/>
                     <a:srcRect/>
                     <a:stretch>
                       <a:fillRect/>
@@ -5243,8 +5476,17 @@
           <w:b/>
           <w:sz w:val="18"/>
         </w:rPr>
-        <w:t>Figure xxx</w:t>
-      </w:r>
+        <w:t xml:space="preserve">Figure </w:t>
+      </w:r>
+      <w:r>
+        <w:rPr>
+          <w:b/>
+          <w:sz w:val="18"/>
+        </w:rPr>
+        <w:t>7</w:t>
+      </w:r>
+      <w:bookmarkStart w:id="12" w:name="_GoBack"/>
+      <w:bookmarkEnd w:id="12"/>
     </w:p>
     <w:p>
       <w:pPr>
@@ -5305,13 +5547,13 @@
         </w:numPr>
         <w:jc w:val="both"/>
       </w:pPr>
-      <w:bookmarkStart w:id="12" w:name="_9hntydz31o1" w:colFirst="0" w:colLast="0"/>
-      <w:bookmarkStart w:id="13" w:name="_Toc516144420"/>
-      <w:bookmarkEnd w:id="12"/>
+      <w:bookmarkStart w:id="13" w:name="_9hntydz31o1" w:colFirst="0" w:colLast="0"/>
+      <w:bookmarkStart w:id="14" w:name="_Toc516144420"/>
+      <w:bookmarkEnd w:id="13"/>
       <w:r>
         <w:t>Technical tools</w:t>
       </w:r>
-      <w:bookmarkEnd w:id="13"/>
+      <w:bookmarkEnd w:id="14"/>
     </w:p>
     <w:p>
       <w:pPr>
@@ -5392,11 +5634,11 @@
         </w:numPr>
         <w:jc w:val="both"/>
       </w:pPr>
-      <w:bookmarkStart w:id="14" w:name="_Toc516144421"/>
+      <w:bookmarkStart w:id="15" w:name="_Toc516144421"/>
       <w:r>
         <w:t>List of tasks and responsibilities</w:t>
       </w:r>
-      <w:bookmarkEnd w:id="14"/>
+      <w:bookmarkEnd w:id="15"/>
     </w:p>
     <w:p>
       <w:pPr>
@@ -7403,12 +7645,12 @@
         </w:numPr>
         <w:jc w:val="both"/>
       </w:pPr>
-      <w:bookmarkStart w:id="15" w:name="_Toc516144422"/>
+      <w:bookmarkStart w:id="16" w:name="_Toc516144422"/>
       <w:r>
         <w:lastRenderedPageBreak/>
         <w:t>Personal Reflections</w:t>
       </w:r>
-      <w:bookmarkEnd w:id="15"/>
+      <w:bookmarkEnd w:id="16"/>
     </w:p>
     <w:p>
       <w:pPr>
@@ -7419,12 +7661,12 @@
         </w:numPr>
         <w:jc w:val="both"/>
       </w:pPr>
-      <w:bookmarkStart w:id="16" w:name="_Toc516144423"/>
+      <w:bookmarkStart w:id="17" w:name="_Toc516144423"/>
       <w:proofErr w:type="spellStart"/>
       <w:r>
         <w:t>Michał</w:t>
       </w:r>
-      <w:bookmarkEnd w:id="16"/>
+      <w:bookmarkEnd w:id="17"/>
       <w:proofErr w:type="spellEnd"/>
     </w:p>
     <w:p>
@@ -7648,13 +7890,13 @@
         </w:numPr>
         <w:jc w:val="both"/>
       </w:pPr>
-      <w:bookmarkStart w:id="17" w:name="_y3hpzm939mi9" w:colFirst="0" w:colLast="0"/>
-      <w:bookmarkStart w:id="18" w:name="_Toc516144424"/>
-      <w:bookmarkEnd w:id="17"/>
+      <w:bookmarkStart w:id="18" w:name="_y3hpzm939mi9" w:colFirst="0" w:colLast="0"/>
+      <w:bookmarkStart w:id="19" w:name="_Toc516144424"/>
+      <w:bookmarkEnd w:id="18"/>
       <w:r>
         <w:t>Michaela</w:t>
       </w:r>
-      <w:bookmarkEnd w:id="18"/>
+      <w:bookmarkEnd w:id="19"/>
     </w:p>
     <w:p>
       <w:pPr>
@@ -7700,11 +7942,11 @@
         </w:numPr>
         <w:jc w:val="both"/>
       </w:pPr>
-      <w:bookmarkStart w:id="19" w:name="_Toc516144425"/>
+      <w:bookmarkStart w:id="20" w:name="_Toc516144425"/>
       <w:r>
         <w:t>Matej</w:t>
       </w:r>
-      <w:bookmarkEnd w:id="19"/>
+      <w:bookmarkEnd w:id="20"/>
     </w:p>
     <w:p>
       <w:pPr>
@@ -7811,11 +8053,11 @@
         </w:numPr>
         <w:jc w:val="both"/>
       </w:pPr>
-      <w:bookmarkStart w:id="20" w:name="_Toc516144426"/>
+      <w:bookmarkStart w:id="21" w:name="_Toc516144426"/>
       <w:r>
         <w:t>Daniela</w:t>
       </w:r>
-      <w:bookmarkEnd w:id="20"/>
+      <w:bookmarkEnd w:id="21"/>
     </w:p>
     <w:p>
       <w:pPr>
@@ -7875,14 +8117,14 @@
           <w:szCs w:val="28"/>
         </w:rPr>
       </w:pPr>
-      <w:bookmarkStart w:id="21" w:name="_Hlk516144488"/>
+      <w:bookmarkStart w:id="22" w:name="_Hlk516144488"/>
       <w:r>
         <w:rPr>
           <w:lang w:val="en-US"/>
         </w:rPr>
         <w:t xml:space="preserve">Another main </w:t>
       </w:r>
-      <w:bookmarkEnd w:id="21"/>
+      <w:bookmarkEnd w:id="22"/>
       <w:r>
         <w:rPr>
           <w:lang w:val="en-US"/>
@@ -7926,12 +8168,12 @@
         </w:numPr>
         <w:jc w:val="both"/>
       </w:pPr>
-      <w:bookmarkStart w:id="22" w:name="_Toc516144427"/>
+      <w:bookmarkStart w:id="23" w:name="_Toc516144427"/>
       <w:r>
         <w:lastRenderedPageBreak/>
         <w:t>Conclusions</w:t>
       </w:r>
-      <w:bookmarkEnd w:id="22"/>
+      <w:bookmarkEnd w:id="23"/>
     </w:p>
     <w:p>
       <w:pPr>
@@ -7979,8 +8221,6 @@
         </w:rPr>
         <w:t>this SEP and we also became stronger as a group.</w:t>
       </w:r>
-      <w:bookmarkStart w:id="23" w:name="_GoBack"/>
-      <w:bookmarkEnd w:id="23"/>
       <w:r>
         <w:br w:type="page"/>
       </w:r>
@@ -8058,7 +8298,7 @@
         </w:pBdr>
         <w:jc w:val="both"/>
         <w:sectPr>
-          <w:footerReference w:type="default" r:id="rId17"/>
+          <w:footerReference w:type="default" r:id="rId19"/>
           <w:pgSz w:w="11906" w:h="16838"/>
           <w:pgMar w:top="1134" w:right="1701" w:bottom="1701" w:left="1701" w:header="708" w:footer="708" w:gutter="0"/>
           <w:pgNumType w:start="1"/>
@@ -8125,7 +8365,7 @@
       </w:pPr>
     </w:p>
     <w:sectPr>
-      <w:footerReference w:type="default" r:id="rId18"/>
+      <w:footerReference w:type="default" r:id="rId20"/>
       <w:type w:val="continuous"/>
       <w:pgSz w:w="11906" w:h="16838"/>
       <w:pgMar w:top="1134" w:right="1701" w:bottom="1701" w:left="1701" w:header="708" w:footer="708" w:gutter="0"/>
@@ -9450,7 +9690,7 @@
     <w:lsdException w:name="Table Web 2" w:semiHidden="1" w:unhideWhenUsed="1"/>
     <w:lsdException w:name="Table Web 3" w:semiHidden="1" w:unhideWhenUsed="1"/>
     <w:lsdException w:name="Balloon Text" w:semiHidden="1" w:unhideWhenUsed="1"/>
-    <w:lsdException w:name="Table Grid" w:semiHidden="1" w:uiPriority="39" w:unhideWhenUsed="1"/>
+    <w:lsdException w:name="Table Grid" w:uiPriority="39"/>
     <w:lsdException w:name="Table Theme" w:semiHidden="1" w:unhideWhenUsed="1"/>
     <w:lsdException w:name="Placeholder Text" w:semiHidden="1"/>
     <w:lsdException w:name="No Spacing" w:uiPriority="1" w:qFormat="1"/>
@@ -10478,7 +10718,7 @@
 </file>
 
 <file path=customXml/itemProps1.xml><?xml version="1.0" encoding="utf-8"?>
-<ds:datastoreItem xmlns:ds="http://schemas.openxmlformats.org/officeDocument/2006/customXml" ds:itemID="{4AF3C265-EAE3-4B38-B0C6-BF0D922B30C9}">
+<ds:datastoreItem xmlns:ds="http://schemas.openxmlformats.org/officeDocument/2006/customXml" ds:itemID="{ECF8D3BC-288B-4842-BB79-90054FC66D60}">
   <ds:schemaRefs>
     <ds:schemaRef ds:uri="http://schemas.openxmlformats.org/officeDocument/2006/bibliography"/>
   </ds:schemaRefs>

</xml_diff>

<commit_message>
process report- table of content wrong
</commit_message>
<xml_diff>
--- a/Process_Report.docx
+++ b/Process_Report.docx
@@ -319,18 +319,45 @@
       </w:pPr>
       <w:r>
         <w:rPr>
-          <w:color w:val="FF0000"/>
           <w:sz w:val="24"/>
           <w:szCs w:val="28"/>
         </w:rPr>
-        <w:t>20 925</w:t>
+        <w:t>2</w:t>
       </w:r>
       <w:r>
         <w:rPr>
           <w:sz w:val="24"/>
           <w:szCs w:val="28"/>
         </w:rPr>
-        <w:t xml:space="preserve"> characters</w:t>
+        <w:t>3</w:t>
+      </w:r>
+      <w:r>
+        <w:rPr>
+          <w:sz w:val="24"/>
+          <w:szCs w:val="28"/>
+        </w:rPr>
+        <w:t> </w:t>
+      </w:r>
+      <w:r>
+        <w:rPr>
+          <w:sz w:val="24"/>
+          <w:szCs w:val="28"/>
+        </w:rPr>
+        <w:t>040</w:t>
+      </w:r>
+      <w:r>
+        <w:rPr>
+          <w:sz w:val="24"/>
+          <w:szCs w:val="28"/>
+        </w:rPr>
+        <w:t xml:space="preserve"> </w:t>
+      </w:r>
+      <w:r>
+        <w:rPr>
+          <w:sz w:val="24"/>
+          <w:szCs w:val="28"/>
+        </w:rPr>
+        <w:t>characters</w:t>
       </w:r>
     </w:p>
     <w:p>
@@ -483,7 +510,7 @@
           <w:r>
             <w:fldChar w:fldCharType="separate"/>
           </w:r>
-          <w:hyperlink w:anchor="_Toc516144411" w:history="1">
+          <w:hyperlink w:anchor="_Toc516158186" w:history="1">
             <w:r>
               <w:rPr>
                 <w:rStyle w:val="Hipercze"/>
@@ -525,7 +552,7 @@
                 <w:noProof/>
                 <w:webHidden/>
               </w:rPr>
-              <w:instrText xml:space="preserve"> PAGEREF _Toc516144411 \h </w:instrText>
+              <w:instrText xml:space="preserve"> PAGEREF _Toc516158186 \h </w:instrText>
             </w:r>
             <w:r>
               <w:rPr>
@@ -569,7 +596,7 @@
               <w:lang w:val="pl-PL"/>
             </w:rPr>
           </w:pPr>
-          <w:hyperlink w:anchor="_Toc516144412" w:history="1">
+          <w:hyperlink w:anchor="_Toc516158187" w:history="1">
             <w:r>
               <w:rPr>
                 <w:rStyle w:val="Hipercze"/>
@@ -611,7 +638,7 @@
                 <w:noProof/>
                 <w:webHidden/>
               </w:rPr>
-              <w:instrText xml:space="preserve"> PAGEREF _Toc516144412 \h </w:instrText>
+              <w:instrText xml:space="preserve"> PAGEREF _Toc516158187 \h </w:instrText>
             </w:r>
             <w:r>
               <w:rPr>
@@ -655,7 +682,7 @@
               <w:lang w:val="pl-PL"/>
             </w:rPr>
           </w:pPr>
-          <w:hyperlink w:anchor="_Toc516144413" w:history="1">
+          <w:hyperlink w:anchor="_Toc516158188" w:history="1">
             <w:r>
               <w:rPr>
                 <w:rStyle w:val="Hipercze"/>
@@ -697,7 +724,7 @@
                 <w:noProof/>
                 <w:webHidden/>
               </w:rPr>
-              <w:instrText xml:space="preserve"> PAGEREF _Toc516144413 \h </w:instrText>
+              <w:instrText xml:space="preserve"> PAGEREF _Toc516158188 \h </w:instrText>
             </w:r>
             <w:r>
               <w:rPr>
@@ -741,7 +768,7 @@
               <w:lang w:val="pl-PL"/>
             </w:rPr>
           </w:pPr>
-          <w:hyperlink w:anchor="_Toc516144414" w:history="1">
+          <w:hyperlink w:anchor="_Toc516158189" w:history="1">
             <w:r>
               <w:rPr>
                 <w:rStyle w:val="Hipercze"/>
@@ -783,7 +810,7 @@
                 <w:noProof/>
                 <w:webHidden/>
               </w:rPr>
-              <w:instrText xml:space="preserve"> PAGEREF _Toc516144414 \h </w:instrText>
+              <w:instrText xml:space="preserve"> PAGEREF _Toc516158189 \h </w:instrText>
             </w:r>
             <w:r>
               <w:rPr>
@@ -827,7 +854,7 @@
               <w:lang w:val="pl-PL"/>
             </w:rPr>
           </w:pPr>
-          <w:hyperlink w:anchor="_Toc516144415" w:history="1">
+          <w:hyperlink w:anchor="_Toc516158190" w:history="1">
             <w:r>
               <w:rPr>
                 <w:rStyle w:val="Hipercze"/>
@@ -869,7 +896,7 @@
                 <w:noProof/>
                 <w:webHidden/>
               </w:rPr>
-              <w:instrText xml:space="preserve"> PAGEREF _Toc516144415 \h </w:instrText>
+              <w:instrText xml:space="preserve"> PAGEREF _Toc516158190 \h </w:instrText>
             </w:r>
             <w:r>
               <w:rPr>
@@ -913,7 +940,7 @@
               <w:lang w:val="pl-PL"/>
             </w:rPr>
           </w:pPr>
-          <w:hyperlink w:anchor="_Toc516144416" w:history="1">
+          <w:hyperlink w:anchor="_Toc516158191" w:history="1">
             <w:r>
               <w:rPr>
                 <w:rStyle w:val="Hipercze"/>
@@ -955,7 +982,7 @@
                 <w:noProof/>
                 <w:webHidden/>
               </w:rPr>
-              <w:instrText xml:space="preserve"> PAGEREF _Toc516144416 \h </w:instrText>
+              <w:instrText xml:space="preserve"> PAGEREF _Toc516158191 \h </w:instrText>
             </w:r>
             <w:r>
               <w:rPr>
@@ -999,7 +1026,7 @@
               <w:lang w:val="pl-PL"/>
             </w:rPr>
           </w:pPr>
-          <w:hyperlink w:anchor="_Toc516144417" w:history="1">
+          <w:hyperlink w:anchor="_Toc516158192" w:history="1">
             <w:r>
               <w:rPr>
                 <w:rStyle w:val="Hipercze"/>
@@ -1041,7 +1068,7 @@
                 <w:noProof/>
                 <w:webHidden/>
               </w:rPr>
-              <w:instrText xml:space="preserve"> PAGEREF _Toc516144417 \h </w:instrText>
+              <w:instrText xml:space="preserve"> PAGEREF _Toc516158192 \h </w:instrText>
             </w:r>
             <w:r>
               <w:rPr>
@@ -1085,7 +1112,7 @@
               <w:lang w:val="pl-PL"/>
             </w:rPr>
           </w:pPr>
-          <w:hyperlink w:anchor="_Toc516144418" w:history="1">
+          <w:hyperlink w:anchor="_Toc516158193" w:history="1">
             <w:r>
               <w:rPr>
                 <w:rStyle w:val="Hipercze"/>
@@ -1127,7 +1154,7 @@
                 <w:noProof/>
                 <w:webHidden/>
               </w:rPr>
-              <w:instrText xml:space="preserve"> PAGEREF _Toc516144418 \h </w:instrText>
+              <w:instrText xml:space="preserve"> PAGEREF _Toc516158193 \h </w:instrText>
             </w:r>
             <w:r>
               <w:rPr>
@@ -1171,7 +1198,7 @@
               <w:lang w:val="pl-PL"/>
             </w:rPr>
           </w:pPr>
-          <w:hyperlink w:anchor="_Toc516144419" w:history="1">
+          <w:hyperlink w:anchor="_Toc516158194" w:history="1">
             <w:r>
               <w:rPr>
                 <w:rStyle w:val="Hipercze"/>
@@ -1213,7 +1240,7 @@
                 <w:noProof/>
                 <w:webHidden/>
               </w:rPr>
-              <w:instrText xml:space="preserve"> PAGEREF _Toc516144419 \h </w:instrText>
+              <w:instrText xml:space="preserve"> PAGEREF _Toc516158194 \h </w:instrText>
             </w:r>
             <w:r>
               <w:rPr>
@@ -1257,7 +1284,7 @@
               <w:lang w:val="pl-PL"/>
             </w:rPr>
           </w:pPr>
-          <w:hyperlink w:anchor="_Toc516144420" w:history="1">
+          <w:hyperlink w:anchor="_Toc516158195" w:history="1">
             <w:r>
               <w:rPr>
                 <w:rStyle w:val="Hipercze"/>
@@ -1299,7 +1326,7 @@
                 <w:noProof/>
                 <w:webHidden/>
               </w:rPr>
-              <w:instrText xml:space="preserve"> PAGEREF _Toc516144420 \h </w:instrText>
+              <w:instrText xml:space="preserve"> PAGEREF _Toc516158195 \h </w:instrText>
             </w:r>
             <w:r>
               <w:rPr>
@@ -1319,7 +1346,7 @@
                 <w:noProof/>
                 <w:webHidden/>
               </w:rPr>
-              <w:t>11</w:t>
+              <w:t>12</w:t>
             </w:r>
             <w:r>
               <w:rPr>
@@ -1343,7 +1370,7 @@
               <w:lang w:val="pl-PL"/>
             </w:rPr>
           </w:pPr>
-          <w:hyperlink w:anchor="_Toc516144421" w:history="1">
+          <w:hyperlink w:anchor="_Toc516158196" w:history="1">
             <w:r>
               <w:rPr>
                 <w:rStyle w:val="Hipercze"/>
@@ -1385,7 +1412,7 @@
                 <w:noProof/>
                 <w:webHidden/>
               </w:rPr>
-              <w:instrText xml:space="preserve"> PAGEREF _Toc516144421 \h </w:instrText>
+              <w:instrText xml:space="preserve"> PAGEREF _Toc516158196 \h </w:instrText>
             </w:r>
             <w:r>
               <w:rPr>
@@ -1405,7 +1432,615 @@
                 <w:noProof/>
                 <w:webHidden/>
               </w:rPr>
-              <w:t>12</w:t>
+              <w:t>13</w:t>
+            </w:r>
+            <w:r>
+              <w:rPr>
+                <w:noProof/>
+                <w:webHidden/>
+              </w:rPr>
+              <w:fldChar w:fldCharType="end"/>
+            </w:r>
+          </w:hyperlink>
+        </w:p>
+        <w:bookmarkStart w:id="1" w:name="_GoBack"/>
+        <w:p>
+          <w:pPr>
+            <w:pStyle w:val="Spistreci1"/>
+            <w:tabs>
+              <w:tab w:val="left" w:pos="440"/>
+              <w:tab w:val="right" w:pos="8494"/>
+            </w:tabs>
+            <w:rPr>
+              <w:rFonts w:asciiTheme="minorHAnsi" w:eastAsiaTheme="minorEastAsia" w:hAnsiTheme="minorHAnsi" w:cstheme="minorBidi"/>
+              <w:noProof/>
+              <w:lang w:val="pl-PL"/>
+            </w:rPr>
+          </w:pPr>
+          <w:r>
+            <w:rPr>
+              <w:rStyle w:val="Hipercze"/>
+              <w:noProof/>
+            </w:rPr>
+            <w:fldChar w:fldCharType="begin"/>
+          </w:r>
+          <w:r>
+            <w:rPr>
+              <w:rStyle w:val="Hipercze"/>
+              <w:noProof/>
+            </w:rPr>
+            <w:instrText xml:space="preserve"> </w:instrText>
+          </w:r>
+          <w:r>
+            <w:rPr>
+              <w:noProof/>
+            </w:rPr>
+            <w:instrText>HYPERLINK \l "_Toc516158197"</w:instrText>
+          </w:r>
+          <w:r>
+            <w:rPr>
+              <w:rStyle w:val="Hipercze"/>
+              <w:noProof/>
+            </w:rPr>
+            <w:instrText xml:space="preserve"> </w:instrText>
+          </w:r>
+          <w:r>
+            <w:rPr>
+              <w:rStyle w:val="Hipercze"/>
+              <w:noProof/>
+            </w:rPr>
+          </w:r>
+          <w:r>
+            <w:rPr>
+              <w:rStyle w:val="Hipercze"/>
+              <w:noProof/>
+            </w:rPr>
+            <w:fldChar w:fldCharType="separate"/>
+          </w:r>
+          <w:r>
+            <w:rPr>
+              <w:rStyle w:val="Hipercze"/>
+              <w:noProof/>
+            </w:rPr>
+            <w:t>4</w:t>
+          </w:r>
+          <w:r>
+            <w:rPr>
+              <w:rFonts w:asciiTheme="minorHAnsi" w:eastAsiaTheme="minorEastAsia" w:hAnsiTheme="minorHAnsi" w:cstheme="minorBidi"/>
+              <w:noProof/>
+              <w:lang w:val="pl-PL"/>
+            </w:rPr>
+            <w:tab/>
+          </w:r>
+          <w:r>
+            <w:rPr>
+              <w:rStyle w:val="Hipercze"/>
+              <w:noProof/>
+            </w:rPr>
+            <w:t>Personal Reflections</w:t>
+          </w:r>
+          <w:r>
+            <w:rPr>
+              <w:noProof/>
+              <w:webHidden/>
+            </w:rPr>
+            <w:tab/>
+          </w:r>
+          <w:r>
+            <w:rPr>
+              <w:noProof/>
+              <w:webHidden/>
+            </w:rPr>
+            <w:fldChar w:fldCharType="begin"/>
+          </w:r>
+          <w:r>
+            <w:rPr>
+              <w:noProof/>
+              <w:webHidden/>
+            </w:rPr>
+            <w:instrText xml:space="preserve"> PAGEREF _Toc516158197 \h </w:instrText>
+          </w:r>
+          <w:r>
+            <w:rPr>
+              <w:noProof/>
+              <w:webHidden/>
+            </w:rPr>
+          </w:r>
+          <w:r>
+            <w:rPr>
+              <w:noProof/>
+              <w:webHidden/>
+            </w:rPr>
+            <w:fldChar w:fldCharType="separate"/>
+          </w:r>
+          <w:r>
+            <w:rPr>
+              <w:noProof/>
+              <w:webHidden/>
+            </w:rPr>
+            <w:t>15</w:t>
+          </w:r>
+          <w:r>
+            <w:rPr>
+              <w:noProof/>
+              <w:webHidden/>
+            </w:rPr>
+            <w:fldChar w:fldCharType="end"/>
+          </w:r>
+          <w:r>
+            <w:rPr>
+              <w:rStyle w:val="Hipercze"/>
+              <w:noProof/>
+            </w:rPr>
+            <w:fldChar w:fldCharType="end"/>
+          </w:r>
+        </w:p>
+        <w:bookmarkEnd w:id="1"/>
+        <w:p>
+          <w:pPr>
+            <w:pStyle w:val="Spistreci2"/>
+            <w:tabs>
+              <w:tab w:val="left" w:pos="880"/>
+              <w:tab w:val="right" w:pos="8494"/>
+            </w:tabs>
+            <w:rPr>
+              <w:rFonts w:asciiTheme="minorHAnsi" w:eastAsiaTheme="minorEastAsia" w:hAnsiTheme="minorHAnsi" w:cstheme="minorBidi"/>
+              <w:noProof/>
+              <w:lang w:val="pl-PL"/>
+            </w:rPr>
+          </w:pPr>
+          <w:r>
+            <w:rPr>
+              <w:rStyle w:val="Hipercze"/>
+              <w:noProof/>
+            </w:rPr>
+            <w:fldChar w:fldCharType="begin"/>
+          </w:r>
+          <w:r>
+            <w:rPr>
+              <w:rStyle w:val="Hipercze"/>
+              <w:noProof/>
+            </w:rPr>
+            <w:instrText xml:space="preserve"> </w:instrText>
+          </w:r>
+          <w:r>
+            <w:rPr>
+              <w:noProof/>
+            </w:rPr>
+            <w:instrText>HYPERLINK \l "_Toc516158198"</w:instrText>
+          </w:r>
+          <w:r>
+            <w:rPr>
+              <w:rStyle w:val="Hipercze"/>
+              <w:noProof/>
+            </w:rPr>
+            <w:instrText xml:space="preserve"> </w:instrText>
+          </w:r>
+          <w:r>
+            <w:rPr>
+              <w:rStyle w:val="Hipercze"/>
+              <w:noProof/>
+            </w:rPr>
+          </w:r>
+          <w:r>
+            <w:rPr>
+              <w:rStyle w:val="Hipercze"/>
+              <w:noProof/>
+            </w:rPr>
+            <w:fldChar w:fldCharType="separate"/>
+          </w:r>
+          <w:r>
+            <w:rPr>
+              <w:rStyle w:val="Hipercze"/>
+              <w:noProof/>
+            </w:rPr>
+            <w:t>4.1</w:t>
+          </w:r>
+          <w:r>
+            <w:rPr>
+              <w:rFonts w:asciiTheme="minorHAnsi" w:eastAsiaTheme="minorEastAsia" w:hAnsiTheme="minorHAnsi" w:cstheme="minorBidi"/>
+              <w:noProof/>
+              <w:lang w:val="pl-PL"/>
+            </w:rPr>
+            <w:tab/>
+          </w:r>
+          <w:r>
+            <w:rPr>
+              <w:rStyle w:val="Hipercze"/>
+              <w:noProof/>
+            </w:rPr>
+            <w:t>Michał</w:t>
+          </w:r>
+          <w:r>
+            <w:rPr>
+              <w:noProof/>
+              <w:webHidden/>
+            </w:rPr>
+            <w:tab/>
+          </w:r>
+          <w:r>
+            <w:rPr>
+              <w:noProof/>
+              <w:webHidden/>
+            </w:rPr>
+            <w:fldChar w:fldCharType="begin"/>
+          </w:r>
+          <w:r>
+            <w:rPr>
+              <w:noProof/>
+              <w:webHidden/>
+            </w:rPr>
+            <w:instrText xml:space="preserve"> PAGEREF _Toc516158198 \h </w:instrText>
+          </w:r>
+          <w:r>
+            <w:rPr>
+              <w:noProof/>
+              <w:webHidden/>
+            </w:rPr>
+          </w:r>
+          <w:r>
+            <w:rPr>
+              <w:noProof/>
+              <w:webHidden/>
+            </w:rPr>
+            <w:fldChar w:fldCharType="separate"/>
+          </w:r>
+          <w:r>
+            <w:rPr>
+              <w:noProof/>
+              <w:webHidden/>
+            </w:rPr>
+            <w:t>15</w:t>
+          </w:r>
+          <w:r>
+            <w:rPr>
+              <w:noProof/>
+              <w:webHidden/>
+            </w:rPr>
+            <w:fldChar w:fldCharType="end"/>
+          </w:r>
+          <w:r>
+            <w:rPr>
+              <w:rStyle w:val="Hipercze"/>
+              <w:noProof/>
+            </w:rPr>
+            <w:fldChar w:fldCharType="end"/>
+          </w:r>
+        </w:p>
+        <w:p>
+          <w:pPr>
+            <w:pStyle w:val="Spistreci2"/>
+            <w:tabs>
+              <w:tab w:val="left" w:pos="880"/>
+              <w:tab w:val="right" w:pos="8494"/>
+            </w:tabs>
+            <w:rPr>
+              <w:rFonts w:asciiTheme="minorHAnsi" w:eastAsiaTheme="minorEastAsia" w:hAnsiTheme="minorHAnsi" w:cstheme="minorBidi"/>
+              <w:noProof/>
+              <w:lang w:val="pl-PL"/>
+            </w:rPr>
+          </w:pPr>
+          <w:hyperlink w:anchor="_Toc516158199" w:history="1">
+            <w:r>
+              <w:rPr>
+                <w:rStyle w:val="Hipercze"/>
+                <w:noProof/>
+              </w:rPr>
+              <w:t>4.2</w:t>
+            </w:r>
+            <w:r>
+              <w:rPr>
+                <w:rFonts w:asciiTheme="minorHAnsi" w:eastAsiaTheme="minorEastAsia" w:hAnsiTheme="minorHAnsi" w:cstheme="minorBidi"/>
+                <w:noProof/>
+                <w:lang w:val="pl-PL"/>
+              </w:rPr>
+              <w:tab/>
+            </w:r>
+            <w:r>
+              <w:rPr>
+                <w:rStyle w:val="Hipercze"/>
+                <w:noProof/>
+              </w:rPr>
+              <w:t>Michaela</w:t>
+            </w:r>
+            <w:r>
+              <w:rPr>
+                <w:noProof/>
+                <w:webHidden/>
+              </w:rPr>
+              <w:tab/>
+            </w:r>
+            <w:r>
+              <w:rPr>
+                <w:noProof/>
+                <w:webHidden/>
+              </w:rPr>
+              <w:fldChar w:fldCharType="begin"/>
+            </w:r>
+            <w:r>
+              <w:rPr>
+                <w:noProof/>
+                <w:webHidden/>
+              </w:rPr>
+              <w:instrText xml:space="preserve"> PAGEREF _Toc516158199 \h </w:instrText>
+            </w:r>
+            <w:r>
+              <w:rPr>
+                <w:noProof/>
+                <w:webHidden/>
+              </w:rPr>
+            </w:r>
+            <w:r>
+              <w:rPr>
+                <w:noProof/>
+                <w:webHidden/>
+              </w:rPr>
+              <w:fldChar w:fldCharType="separate"/>
+            </w:r>
+            <w:r>
+              <w:rPr>
+                <w:noProof/>
+                <w:webHidden/>
+              </w:rPr>
+              <w:t>16</w:t>
+            </w:r>
+            <w:r>
+              <w:rPr>
+                <w:noProof/>
+                <w:webHidden/>
+              </w:rPr>
+              <w:fldChar w:fldCharType="end"/>
+            </w:r>
+          </w:hyperlink>
+        </w:p>
+        <w:p>
+          <w:pPr>
+            <w:pStyle w:val="Spistreci2"/>
+            <w:tabs>
+              <w:tab w:val="left" w:pos="880"/>
+              <w:tab w:val="right" w:pos="8494"/>
+            </w:tabs>
+            <w:rPr>
+              <w:rFonts w:asciiTheme="minorHAnsi" w:eastAsiaTheme="minorEastAsia" w:hAnsiTheme="minorHAnsi" w:cstheme="minorBidi"/>
+              <w:noProof/>
+              <w:lang w:val="pl-PL"/>
+            </w:rPr>
+          </w:pPr>
+          <w:hyperlink w:anchor="_Toc516158200" w:history="1">
+            <w:r>
+              <w:rPr>
+                <w:rStyle w:val="Hipercze"/>
+                <w:noProof/>
+              </w:rPr>
+              <w:t>4.3</w:t>
+            </w:r>
+            <w:r>
+              <w:rPr>
+                <w:rFonts w:asciiTheme="minorHAnsi" w:eastAsiaTheme="minorEastAsia" w:hAnsiTheme="minorHAnsi" w:cstheme="minorBidi"/>
+                <w:noProof/>
+                <w:lang w:val="pl-PL"/>
+              </w:rPr>
+              <w:tab/>
+            </w:r>
+            <w:r>
+              <w:rPr>
+                <w:rStyle w:val="Hipercze"/>
+                <w:noProof/>
+              </w:rPr>
+              <w:t>Matej</w:t>
+            </w:r>
+            <w:r>
+              <w:rPr>
+                <w:noProof/>
+                <w:webHidden/>
+              </w:rPr>
+              <w:tab/>
+            </w:r>
+            <w:r>
+              <w:rPr>
+                <w:noProof/>
+                <w:webHidden/>
+              </w:rPr>
+              <w:fldChar w:fldCharType="begin"/>
+            </w:r>
+            <w:r>
+              <w:rPr>
+                <w:noProof/>
+                <w:webHidden/>
+              </w:rPr>
+              <w:instrText xml:space="preserve"> PAGEREF _Toc516158200 \h </w:instrText>
+            </w:r>
+            <w:r>
+              <w:rPr>
+                <w:noProof/>
+                <w:webHidden/>
+              </w:rPr>
+            </w:r>
+            <w:r>
+              <w:rPr>
+                <w:noProof/>
+                <w:webHidden/>
+              </w:rPr>
+              <w:fldChar w:fldCharType="separate"/>
+            </w:r>
+            <w:r>
+              <w:rPr>
+                <w:noProof/>
+                <w:webHidden/>
+              </w:rPr>
+              <w:t>16</w:t>
+            </w:r>
+            <w:r>
+              <w:rPr>
+                <w:noProof/>
+                <w:webHidden/>
+              </w:rPr>
+              <w:fldChar w:fldCharType="end"/>
+            </w:r>
+          </w:hyperlink>
+        </w:p>
+        <w:p>
+          <w:pPr>
+            <w:pStyle w:val="Spistreci2"/>
+            <w:tabs>
+              <w:tab w:val="left" w:pos="880"/>
+              <w:tab w:val="right" w:pos="8494"/>
+            </w:tabs>
+            <w:rPr>
+              <w:rFonts w:asciiTheme="minorHAnsi" w:eastAsiaTheme="minorEastAsia" w:hAnsiTheme="minorHAnsi" w:cstheme="minorBidi"/>
+              <w:noProof/>
+              <w:lang w:val="pl-PL"/>
+            </w:rPr>
+          </w:pPr>
+          <w:hyperlink w:anchor="_Toc516158201" w:history="1">
+            <w:r>
+              <w:rPr>
+                <w:rStyle w:val="Hipercze"/>
+                <w:noProof/>
+              </w:rPr>
+              <w:t>4.4</w:t>
+            </w:r>
+            <w:r>
+              <w:rPr>
+                <w:rFonts w:asciiTheme="minorHAnsi" w:eastAsiaTheme="minorEastAsia" w:hAnsiTheme="minorHAnsi" w:cstheme="minorBidi"/>
+                <w:noProof/>
+                <w:lang w:val="pl-PL"/>
+              </w:rPr>
+              <w:tab/>
+            </w:r>
+            <w:r>
+              <w:rPr>
+                <w:rStyle w:val="Hipercze"/>
+                <w:noProof/>
+              </w:rPr>
+              <w:t>Daniela</w:t>
+            </w:r>
+            <w:r>
+              <w:rPr>
+                <w:noProof/>
+                <w:webHidden/>
+              </w:rPr>
+              <w:tab/>
+            </w:r>
+            <w:r>
+              <w:rPr>
+                <w:noProof/>
+                <w:webHidden/>
+              </w:rPr>
+              <w:fldChar w:fldCharType="begin"/>
+            </w:r>
+            <w:r>
+              <w:rPr>
+                <w:noProof/>
+                <w:webHidden/>
+              </w:rPr>
+              <w:instrText xml:space="preserve"> PAGEREF _Toc516158201 \h </w:instrText>
+            </w:r>
+            <w:r>
+              <w:rPr>
+                <w:noProof/>
+                <w:webHidden/>
+              </w:rPr>
+            </w:r>
+            <w:r>
+              <w:rPr>
+                <w:noProof/>
+                <w:webHidden/>
+              </w:rPr>
+              <w:fldChar w:fldCharType="separate"/>
+            </w:r>
+            <w:r>
+              <w:rPr>
+                <w:noProof/>
+                <w:webHidden/>
+              </w:rPr>
+              <w:t>17</w:t>
+            </w:r>
+            <w:r>
+              <w:rPr>
+                <w:noProof/>
+                <w:webHidden/>
+              </w:rPr>
+              <w:fldChar w:fldCharType="end"/>
+            </w:r>
+          </w:hyperlink>
+        </w:p>
+        <w:p>
+          <w:pPr>
+            <w:pStyle w:val="Spistreci2"/>
+            <w:tabs>
+              <w:tab w:val="left" w:pos="660"/>
+              <w:tab w:val="right" w:pos="8494"/>
+            </w:tabs>
+            <w:rPr>
+              <w:rFonts w:asciiTheme="minorHAnsi" w:eastAsiaTheme="minorEastAsia" w:hAnsiTheme="minorHAnsi" w:cstheme="minorBidi"/>
+              <w:noProof/>
+              <w:lang w:val="pl-PL"/>
+            </w:rPr>
+          </w:pPr>
+          <w:hyperlink w:anchor="_Toc516158202" w:history="1">
+            <w:r>
+              <w:rPr>
+                <w:rStyle w:val="Hipercze"/>
+                <w:noProof/>
+              </w:rPr>
+              <w:t>5</w:t>
+            </w:r>
+            <w:r>
+              <w:rPr>
+                <w:rFonts w:asciiTheme="minorHAnsi" w:eastAsiaTheme="minorEastAsia" w:hAnsiTheme="minorHAnsi" w:cstheme="minorBidi"/>
+                <w:noProof/>
+                <w:lang w:val="pl-PL"/>
+              </w:rPr>
+              <w:tab/>
+            </w:r>
+            <w:r>
+              <w:rPr>
+                <w:rStyle w:val="Hipercze"/>
+                <w:noProof/>
+              </w:rPr>
+              <w:t>Conclusion</w:t>
+            </w:r>
+            <w:r>
+              <w:rPr>
+                <w:noProof/>
+                <w:webHidden/>
+              </w:rPr>
+              <w:tab/>
+            </w:r>
+            <w:r>
+              <w:rPr>
+                <w:noProof/>
+                <w:webHidden/>
+              </w:rPr>
+              <w:fldChar w:fldCharType="begin"/>
+            </w:r>
+            <w:r>
+              <w:rPr>
+                <w:noProof/>
+                <w:webHidden/>
+              </w:rPr>
+              <w:instrText xml:space="preserve"> PAGEREF _Toc516158202 \h </w:instrText>
+            </w:r>
+            <w:r>
+              <w:rPr>
+                <w:noProof/>
+                <w:webHidden/>
+              </w:rPr>
+            </w:r>
+            <w:r>
+              <w:rPr>
+                <w:noProof/>
+                <w:webHidden/>
+              </w:rPr>
+              <w:fldChar w:fldCharType="separate"/>
+            </w:r>
+            <w:r>
+              <w:rPr>
+                <w:noProof/>
+                <w:webHidden/>
+              </w:rPr>
+              <w:t>19</w:t>
             </w:r>
             <w:r>
               <w:rPr>
@@ -1429,13 +2064,13 @@
               <w:lang w:val="pl-PL"/>
             </w:rPr>
           </w:pPr>
-          <w:hyperlink w:anchor="_Toc516144422" w:history="1">
+          <w:hyperlink w:anchor="_Toc516158203" w:history="1">
             <w:r>
               <w:rPr>
                 <w:rStyle w:val="Hipercze"/>
                 <w:noProof/>
               </w:rPr>
-              <w:t>4</w:t>
+              <w:t>6</w:t>
             </w:r>
             <w:r>
               <w:rPr>
@@ -1450,7 +2085,7 @@
                 <w:rStyle w:val="Hipercze"/>
                 <w:noProof/>
               </w:rPr>
-              <w:t>Personal Reflections</w:t>
+              <w:t>References</w:t>
             </w:r>
             <w:r>
               <w:rPr>
@@ -1471,7 +2106,7 @@
                 <w:noProof/>
                 <w:webHidden/>
               </w:rPr>
-              <w:instrText xml:space="preserve"> PAGEREF _Toc516144422 \h </w:instrText>
+              <w:instrText xml:space="preserve"> PAGEREF _Toc516158203 \h </w:instrText>
             </w:r>
             <w:r>
               <w:rPr>
@@ -1491,523 +2126,7 @@
                 <w:noProof/>
                 <w:webHidden/>
               </w:rPr>
-              <w:t>14</w:t>
-            </w:r>
-            <w:r>
-              <w:rPr>
-                <w:noProof/>
-                <w:webHidden/>
-              </w:rPr>
-              <w:fldChar w:fldCharType="end"/>
-            </w:r>
-          </w:hyperlink>
-        </w:p>
-        <w:p>
-          <w:pPr>
-            <w:pStyle w:val="Spistreci2"/>
-            <w:tabs>
-              <w:tab w:val="left" w:pos="880"/>
-              <w:tab w:val="right" w:pos="8494"/>
-            </w:tabs>
-            <w:rPr>
-              <w:rFonts w:asciiTheme="minorHAnsi" w:eastAsiaTheme="minorEastAsia" w:hAnsiTheme="minorHAnsi" w:cstheme="minorBidi"/>
-              <w:noProof/>
-              <w:lang w:val="pl-PL"/>
-            </w:rPr>
-          </w:pPr>
-          <w:hyperlink w:anchor="_Toc516144423" w:history="1">
-            <w:r>
-              <w:rPr>
-                <w:rStyle w:val="Hipercze"/>
-                <w:noProof/>
-              </w:rPr>
-              <w:t>4.1</w:t>
-            </w:r>
-            <w:r>
-              <w:rPr>
-                <w:rFonts w:asciiTheme="minorHAnsi" w:eastAsiaTheme="minorEastAsia" w:hAnsiTheme="minorHAnsi" w:cstheme="minorBidi"/>
-                <w:noProof/>
-                <w:lang w:val="pl-PL"/>
-              </w:rPr>
-              <w:tab/>
-            </w:r>
-            <w:r>
-              <w:rPr>
-                <w:rStyle w:val="Hipercze"/>
-                <w:noProof/>
-              </w:rPr>
-              <w:t>Michał</w:t>
-            </w:r>
-            <w:r>
-              <w:rPr>
-                <w:noProof/>
-                <w:webHidden/>
-              </w:rPr>
-              <w:tab/>
-            </w:r>
-            <w:r>
-              <w:rPr>
-                <w:noProof/>
-                <w:webHidden/>
-              </w:rPr>
-              <w:fldChar w:fldCharType="begin"/>
-            </w:r>
-            <w:r>
-              <w:rPr>
-                <w:noProof/>
-                <w:webHidden/>
-              </w:rPr>
-              <w:instrText xml:space="preserve"> PAGEREF _Toc516144423 \h </w:instrText>
-            </w:r>
-            <w:r>
-              <w:rPr>
-                <w:noProof/>
-                <w:webHidden/>
-              </w:rPr>
-            </w:r>
-            <w:r>
-              <w:rPr>
-                <w:noProof/>
-                <w:webHidden/>
-              </w:rPr>
-              <w:fldChar w:fldCharType="separate"/>
-            </w:r>
-            <w:r>
-              <w:rPr>
-                <w:noProof/>
-                <w:webHidden/>
-              </w:rPr>
-              <w:t>14</w:t>
-            </w:r>
-            <w:r>
-              <w:rPr>
-                <w:noProof/>
-                <w:webHidden/>
-              </w:rPr>
-              <w:fldChar w:fldCharType="end"/>
-            </w:r>
-          </w:hyperlink>
-        </w:p>
-        <w:p>
-          <w:pPr>
-            <w:pStyle w:val="Spistreci2"/>
-            <w:tabs>
-              <w:tab w:val="left" w:pos="880"/>
-              <w:tab w:val="right" w:pos="8494"/>
-            </w:tabs>
-            <w:rPr>
-              <w:rFonts w:asciiTheme="minorHAnsi" w:eastAsiaTheme="minorEastAsia" w:hAnsiTheme="minorHAnsi" w:cstheme="minorBidi"/>
-              <w:noProof/>
-              <w:lang w:val="pl-PL"/>
-            </w:rPr>
-          </w:pPr>
-          <w:hyperlink w:anchor="_Toc516144424" w:history="1">
-            <w:r>
-              <w:rPr>
-                <w:rStyle w:val="Hipercze"/>
-                <w:noProof/>
-              </w:rPr>
-              <w:t>4.2</w:t>
-            </w:r>
-            <w:r>
-              <w:rPr>
-                <w:rFonts w:asciiTheme="minorHAnsi" w:eastAsiaTheme="minorEastAsia" w:hAnsiTheme="minorHAnsi" w:cstheme="minorBidi"/>
-                <w:noProof/>
-                <w:lang w:val="pl-PL"/>
-              </w:rPr>
-              <w:tab/>
-            </w:r>
-            <w:r>
-              <w:rPr>
-                <w:rStyle w:val="Hipercze"/>
-                <w:noProof/>
-              </w:rPr>
-              <w:t>Michaela</w:t>
-            </w:r>
-            <w:r>
-              <w:rPr>
-                <w:noProof/>
-                <w:webHidden/>
-              </w:rPr>
-              <w:tab/>
-            </w:r>
-            <w:r>
-              <w:rPr>
-                <w:noProof/>
-                <w:webHidden/>
-              </w:rPr>
-              <w:fldChar w:fldCharType="begin"/>
-            </w:r>
-            <w:r>
-              <w:rPr>
-                <w:noProof/>
-                <w:webHidden/>
-              </w:rPr>
-              <w:instrText xml:space="preserve"> PAGEREF _Toc516144424 \h </w:instrText>
-            </w:r>
-            <w:r>
-              <w:rPr>
-                <w:noProof/>
-                <w:webHidden/>
-              </w:rPr>
-            </w:r>
-            <w:r>
-              <w:rPr>
-                <w:noProof/>
-                <w:webHidden/>
-              </w:rPr>
-              <w:fldChar w:fldCharType="separate"/>
-            </w:r>
-            <w:r>
-              <w:rPr>
-                <w:noProof/>
-                <w:webHidden/>
-              </w:rPr>
-              <w:t>15</w:t>
-            </w:r>
-            <w:r>
-              <w:rPr>
-                <w:noProof/>
-                <w:webHidden/>
-              </w:rPr>
-              <w:fldChar w:fldCharType="end"/>
-            </w:r>
-          </w:hyperlink>
-        </w:p>
-        <w:p>
-          <w:pPr>
-            <w:pStyle w:val="Spistreci2"/>
-            <w:tabs>
-              <w:tab w:val="left" w:pos="880"/>
-              <w:tab w:val="right" w:pos="8494"/>
-            </w:tabs>
-            <w:rPr>
-              <w:rFonts w:asciiTheme="minorHAnsi" w:eastAsiaTheme="minorEastAsia" w:hAnsiTheme="minorHAnsi" w:cstheme="minorBidi"/>
-              <w:noProof/>
-              <w:lang w:val="pl-PL"/>
-            </w:rPr>
-          </w:pPr>
-          <w:hyperlink w:anchor="_Toc516144425" w:history="1">
-            <w:r>
-              <w:rPr>
-                <w:rStyle w:val="Hipercze"/>
-                <w:noProof/>
-              </w:rPr>
-              <w:t>4.3</w:t>
-            </w:r>
-            <w:r>
-              <w:rPr>
-                <w:rFonts w:asciiTheme="minorHAnsi" w:eastAsiaTheme="minorEastAsia" w:hAnsiTheme="minorHAnsi" w:cstheme="minorBidi"/>
-                <w:noProof/>
-                <w:lang w:val="pl-PL"/>
-              </w:rPr>
-              <w:tab/>
-            </w:r>
-            <w:r>
-              <w:rPr>
-                <w:rStyle w:val="Hipercze"/>
-                <w:noProof/>
-              </w:rPr>
-              <w:t>Matej</w:t>
-            </w:r>
-            <w:r>
-              <w:rPr>
-                <w:noProof/>
-                <w:webHidden/>
-              </w:rPr>
-              <w:tab/>
-            </w:r>
-            <w:r>
-              <w:rPr>
-                <w:noProof/>
-                <w:webHidden/>
-              </w:rPr>
-              <w:fldChar w:fldCharType="begin"/>
-            </w:r>
-            <w:r>
-              <w:rPr>
-                <w:noProof/>
-                <w:webHidden/>
-              </w:rPr>
-              <w:instrText xml:space="preserve"> PAGEREF _Toc516144425 \h </w:instrText>
-            </w:r>
-            <w:r>
-              <w:rPr>
-                <w:noProof/>
-                <w:webHidden/>
-              </w:rPr>
-            </w:r>
-            <w:r>
-              <w:rPr>
-                <w:noProof/>
-                <w:webHidden/>
-              </w:rPr>
-              <w:fldChar w:fldCharType="separate"/>
-            </w:r>
-            <w:r>
-              <w:rPr>
-                <w:noProof/>
-                <w:webHidden/>
-              </w:rPr>
-              <w:t>15</w:t>
-            </w:r>
-            <w:r>
-              <w:rPr>
-                <w:noProof/>
-                <w:webHidden/>
-              </w:rPr>
-              <w:fldChar w:fldCharType="end"/>
-            </w:r>
-          </w:hyperlink>
-        </w:p>
-        <w:p>
-          <w:pPr>
-            <w:pStyle w:val="Spistreci2"/>
-            <w:tabs>
-              <w:tab w:val="left" w:pos="880"/>
-              <w:tab w:val="right" w:pos="8494"/>
-            </w:tabs>
-            <w:rPr>
-              <w:rFonts w:asciiTheme="minorHAnsi" w:eastAsiaTheme="minorEastAsia" w:hAnsiTheme="minorHAnsi" w:cstheme="minorBidi"/>
-              <w:noProof/>
-              <w:lang w:val="pl-PL"/>
-            </w:rPr>
-          </w:pPr>
-          <w:hyperlink w:anchor="_Toc516144426" w:history="1">
-            <w:r>
-              <w:rPr>
-                <w:rStyle w:val="Hipercze"/>
-                <w:noProof/>
-              </w:rPr>
-              <w:t>4.4</w:t>
-            </w:r>
-            <w:r>
-              <w:rPr>
-                <w:rFonts w:asciiTheme="minorHAnsi" w:eastAsiaTheme="minorEastAsia" w:hAnsiTheme="minorHAnsi" w:cstheme="minorBidi"/>
-                <w:noProof/>
-                <w:lang w:val="pl-PL"/>
-              </w:rPr>
-              <w:tab/>
-            </w:r>
-            <w:r>
-              <w:rPr>
-                <w:rStyle w:val="Hipercze"/>
-                <w:noProof/>
-              </w:rPr>
-              <w:t>Daniela</w:t>
-            </w:r>
-            <w:r>
-              <w:rPr>
-                <w:noProof/>
-                <w:webHidden/>
-              </w:rPr>
-              <w:tab/>
-            </w:r>
-            <w:r>
-              <w:rPr>
-                <w:noProof/>
-                <w:webHidden/>
-              </w:rPr>
-              <w:fldChar w:fldCharType="begin"/>
-            </w:r>
-            <w:r>
-              <w:rPr>
-                <w:noProof/>
-                <w:webHidden/>
-              </w:rPr>
-              <w:instrText xml:space="preserve"> PAGEREF _Toc516144426 \h </w:instrText>
-            </w:r>
-            <w:r>
-              <w:rPr>
-                <w:noProof/>
-                <w:webHidden/>
-              </w:rPr>
-            </w:r>
-            <w:r>
-              <w:rPr>
-                <w:noProof/>
-                <w:webHidden/>
-              </w:rPr>
-              <w:fldChar w:fldCharType="separate"/>
-            </w:r>
-            <w:r>
-              <w:rPr>
-                <w:noProof/>
-                <w:webHidden/>
-              </w:rPr>
-              <w:t>16</w:t>
-            </w:r>
-            <w:r>
-              <w:rPr>
-                <w:noProof/>
-                <w:webHidden/>
-              </w:rPr>
-              <w:fldChar w:fldCharType="end"/>
-            </w:r>
-          </w:hyperlink>
-        </w:p>
-        <w:p>
-          <w:pPr>
-            <w:pStyle w:val="Spistreci1"/>
-            <w:tabs>
-              <w:tab w:val="left" w:pos="440"/>
-              <w:tab w:val="right" w:pos="8494"/>
-            </w:tabs>
-            <w:rPr>
-              <w:rFonts w:asciiTheme="minorHAnsi" w:eastAsiaTheme="minorEastAsia" w:hAnsiTheme="minorHAnsi" w:cstheme="minorBidi"/>
-              <w:noProof/>
-              <w:lang w:val="pl-PL"/>
-            </w:rPr>
-          </w:pPr>
-          <w:hyperlink w:anchor="_Toc516144427" w:history="1">
-            <w:r>
-              <w:rPr>
-                <w:rStyle w:val="Hipercze"/>
-                <w:noProof/>
-              </w:rPr>
-              <w:t>5</w:t>
-            </w:r>
-            <w:r>
-              <w:rPr>
-                <w:rFonts w:asciiTheme="minorHAnsi" w:eastAsiaTheme="minorEastAsia" w:hAnsiTheme="minorHAnsi" w:cstheme="minorBidi"/>
-                <w:noProof/>
-                <w:lang w:val="pl-PL"/>
-              </w:rPr>
-              <w:tab/>
-            </w:r>
-            <w:r>
-              <w:rPr>
-                <w:rStyle w:val="Hipercze"/>
-                <w:noProof/>
-              </w:rPr>
-              <w:t>Conclusions</w:t>
-            </w:r>
-            <w:r>
-              <w:rPr>
-                <w:noProof/>
-                <w:webHidden/>
-              </w:rPr>
-              <w:tab/>
-            </w:r>
-            <w:r>
-              <w:rPr>
-                <w:noProof/>
-                <w:webHidden/>
-              </w:rPr>
-              <w:fldChar w:fldCharType="begin"/>
-            </w:r>
-            <w:r>
-              <w:rPr>
-                <w:noProof/>
-                <w:webHidden/>
-              </w:rPr>
-              <w:instrText xml:space="preserve"> PAGEREF _Toc516144427 \h </w:instrText>
-            </w:r>
-            <w:r>
-              <w:rPr>
-                <w:noProof/>
-                <w:webHidden/>
-              </w:rPr>
-            </w:r>
-            <w:r>
-              <w:rPr>
-                <w:noProof/>
-                <w:webHidden/>
-              </w:rPr>
-              <w:fldChar w:fldCharType="separate"/>
-            </w:r>
-            <w:r>
-              <w:rPr>
-                <w:noProof/>
-                <w:webHidden/>
-              </w:rPr>
-              <w:t>18</w:t>
-            </w:r>
-            <w:r>
-              <w:rPr>
-                <w:noProof/>
-                <w:webHidden/>
-              </w:rPr>
-              <w:fldChar w:fldCharType="end"/>
-            </w:r>
-          </w:hyperlink>
-        </w:p>
-        <w:p>
-          <w:pPr>
-            <w:pStyle w:val="Spistreci1"/>
-            <w:tabs>
-              <w:tab w:val="left" w:pos="440"/>
-              <w:tab w:val="right" w:pos="8494"/>
-            </w:tabs>
-            <w:rPr>
-              <w:rFonts w:asciiTheme="minorHAnsi" w:eastAsiaTheme="minorEastAsia" w:hAnsiTheme="minorHAnsi" w:cstheme="minorBidi"/>
-              <w:noProof/>
-              <w:lang w:val="pl-PL"/>
-            </w:rPr>
-          </w:pPr>
-          <w:hyperlink w:anchor="_Toc516144428" w:history="1">
-            <w:r>
-              <w:rPr>
-                <w:rStyle w:val="Hipercze"/>
-                <w:noProof/>
-              </w:rPr>
-              <w:t>7</w:t>
-            </w:r>
-            <w:r>
-              <w:rPr>
-                <w:rFonts w:asciiTheme="minorHAnsi" w:eastAsiaTheme="minorEastAsia" w:hAnsiTheme="minorHAnsi" w:cstheme="minorBidi"/>
-                <w:noProof/>
-                <w:lang w:val="pl-PL"/>
-              </w:rPr>
-              <w:tab/>
-            </w:r>
-            <w:r>
-              <w:rPr>
-                <w:rStyle w:val="Hipercze"/>
-                <w:noProof/>
-              </w:rPr>
-              <w:t>References</w:t>
-            </w:r>
-            <w:r>
-              <w:rPr>
-                <w:noProof/>
-                <w:webHidden/>
-              </w:rPr>
-              <w:tab/>
-            </w:r>
-            <w:r>
-              <w:rPr>
-                <w:noProof/>
-                <w:webHidden/>
-              </w:rPr>
-              <w:fldChar w:fldCharType="begin"/>
-            </w:r>
-            <w:r>
-              <w:rPr>
-                <w:noProof/>
-                <w:webHidden/>
-              </w:rPr>
-              <w:instrText xml:space="preserve"> PAGEREF _Toc516144428 \h </w:instrText>
-            </w:r>
-            <w:r>
-              <w:rPr>
-                <w:noProof/>
-                <w:webHidden/>
-              </w:rPr>
-            </w:r>
-            <w:r>
-              <w:rPr>
-                <w:noProof/>
-                <w:webHidden/>
-              </w:rPr>
-              <w:fldChar w:fldCharType="separate"/>
-            </w:r>
-            <w:r>
-              <w:rPr>
-                <w:noProof/>
-                <w:webHidden/>
-              </w:rPr>
-              <w:t>19</w:t>
+              <w:t>20</w:t>
             </w:r>
             <w:r>
               <w:rPr>
@@ -2063,12 +2182,12 @@
         </w:numPr>
         <w:jc w:val="both"/>
       </w:pPr>
-      <w:bookmarkStart w:id="1" w:name="_Toc516144411"/>
+      <w:bookmarkStart w:id="2" w:name="_Toc516158186"/>
       <w:r>
         <w:lastRenderedPageBreak/>
         <w:t>Group Description</w:t>
       </w:r>
-      <w:bookmarkEnd w:id="1"/>
+      <w:bookmarkEnd w:id="2"/>
     </w:p>
     <w:p>
       <w:pPr>
@@ -2079,11 +2198,11 @@
         </w:numPr>
         <w:jc w:val="both"/>
       </w:pPr>
-      <w:bookmarkStart w:id="2" w:name="_Toc516144412"/>
+      <w:bookmarkStart w:id="3" w:name="_Toc516158187"/>
       <w:r>
         <w:t>Cultural background</w:t>
       </w:r>
-      <w:bookmarkEnd w:id="2"/>
+      <w:bookmarkEnd w:id="3"/>
     </w:p>
     <w:p>
       <w:pPr>
@@ -2112,7 +2231,7 @@
           <w:lang w:val="sk-SK" w:eastAsia="sk-SK"/>
         </w:rPr>
         <w:drawing>
-          <wp:anchor distT="0" distB="0" distL="0" distR="0" simplePos="0" relativeHeight="251657216" behindDoc="0" locked="0" layoutInCell="1" hidden="0" allowOverlap="1" wp14:anchorId="0D287B03" wp14:editId="6503E633">
+          <wp:anchor distT="0" distB="0" distL="0" distR="0" simplePos="0" relativeHeight="251656192" behindDoc="0" locked="0" layoutInCell="1" hidden="0" allowOverlap="1" wp14:anchorId="0D287B03" wp14:editId="6503E633">
             <wp:simplePos x="0" y="0"/>
             <wp:positionH relativeFrom="margin">
               <wp:posOffset>547370</wp:posOffset>
@@ -2163,7 +2282,7 @@
         <mc:AlternateContent>
           <mc:Choice Requires="wps">
             <w:drawing>
-              <wp:anchor distT="0" distB="0" distL="114300" distR="114300" simplePos="0" relativeHeight="251658240" behindDoc="1" locked="0" layoutInCell="1" hidden="0" allowOverlap="1" wp14:anchorId="61A310A3" wp14:editId="47C21C73">
+              <wp:anchor distT="0" distB="0" distL="114300" distR="114300" simplePos="0" relativeHeight="251659264" behindDoc="1" locked="0" layoutInCell="1" hidden="0" allowOverlap="1" wp14:anchorId="61A310A3" wp14:editId="47C21C73">
                 <wp:simplePos x="0" y="0"/>
                 <wp:positionH relativeFrom="margin">
                   <wp:posOffset>660400</wp:posOffset>
@@ -2222,7 +2341,7 @@
           </mc:Choice>
           <mc:Fallback>
             <w:pict>
-              <v:rect w14:anchorId="61A310A3" id="Prostokąt 1" o:spid="_x0000_s1026" style="position:absolute;left:0;text-align:left;margin-left:52pt;margin-top:227pt;width:339pt;height:1pt;z-index:-251658240;visibility:visible;mso-wrap-style:square;mso-wrap-distance-left:9pt;mso-wrap-distance-top:0;mso-wrap-distance-right:9pt;mso-wrap-distance-bottom:0;mso-position-horizontal:absolute;mso-position-horizontal-relative:margin;mso-position-vertical:absolute;mso-position-vertical-relative:text;v-text-anchor:top" o:gfxdata="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" stroked="f">
+              <v:rect w14:anchorId="61A310A3" id="Prostokąt 1" o:spid="_x0000_s1026" style="position:absolute;left:0;text-align:left;margin-left:52pt;margin-top:227pt;width:339pt;height:1pt;z-index:-251657216;visibility:visible;mso-wrap-style:square;mso-wrap-distance-left:9pt;mso-wrap-distance-top:0;mso-wrap-distance-right:9pt;mso-wrap-distance-bottom:0;mso-position-horizontal:absolute;mso-position-horizontal-relative:margin;mso-position-vertical:absolute;mso-position-vertical-relative:text;v-text-anchor:top" o:gfxdata="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" stroked="f">
                 <v:textbox inset="0,0,0,0">
                   <w:txbxContent>
                     <w:p>
@@ -2344,12 +2463,12 @@
         </w:numPr>
         <w:jc w:val="both"/>
       </w:pPr>
-      <w:bookmarkStart w:id="3" w:name="_Toc516144413"/>
+      <w:bookmarkStart w:id="4" w:name="_Toc516158188"/>
       <w:r>
         <w:lastRenderedPageBreak/>
         <w:t>Belbin roles</w:t>
       </w:r>
-      <w:bookmarkEnd w:id="3"/>
+      <w:bookmarkEnd w:id="4"/>
     </w:p>
     <w:p>
       <w:pPr>
@@ -3094,12 +3213,12 @@
         </w:numPr>
         <w:jc w:val="both"/>
       </w:pPr>
-      <w:bookmarkStart w:id="4" w:name="_Toc516144414"/>
+      <w:bookmarkStart w:id="5" w:name="_Toc516158189"/>
       <w:r>
         <w:lastRenderedPageBreak/>
         <w:t>Project Initiation</w:t>
       </w:r>
-      <w:bookmarkEnd w:id="4"/>
+      <w:bookmarkEnd w:id="5"/>
     </w:p>
     <w:p>
       <w:pPr>
@@ -3110,11 +3229,11 @@
         </w:numPr>
         <w:jc w:val="both"/>
       </w:pPr>
-      <w:bookmarkStart w:id="5" w:name="_Toc516144415"/>
+      <w:bookmarkStart w:id="6" w:name="_Toc516158190"/>
       <w:r>
         <w:t>Risk assessments</w:t>
       </w:r>
-      <w:bookmarkEnd w:id="5"/>
+      <w:bookmarkEnd w:id="6"/>
     </w:p>
     <w:p>
       <w:pPr>
@@ -4490,11 +4609,11 @@
         </w:numPr>
         <w:jc w:val="both"/>
       </w:pPr>
-      <w:bookmarkStart w:id="6" w:name="_Toc516144416"/>
+      <w:bookmarkStart w:id="7" w:name="_Toc516158191"/>
       <w:r>
         <w:t>Group contract</w:t>
       </w:r>
-      <w:bookmarkEnd w:id="6"/>
+      <w:bookmarkEnd w:id="7"/>
     </w:p>
     <w:p>
       <w:pPr>
@@ -4544,9 +4663,9 @@
         </w:numPr>
         <w:jc w:val="both"/>
       </w:pPr>
-      <w:bookmarkStart w:id="7" w:name="_q7547m1dymfn" w:colFirst="0" w:colLast="0"/>
-      <w:bookmarkStart w:id="8" w:name="_Toc516144417"/>
-      <w:bookmarkEnd w:id="7"/>
+      <w:bookmarkStart w:id="8" w:name="_q7547m1dymfn" w:colFirst="0" w:colLast="0"/>
+      <w:bookmarkStart w:id="9" w:name="_Toc516158192"/>
+      <w:bookmarkEnd w:id="8"/>
       <w:r>
         <w:rPr>
           <w:sz w:val="24"/>
@@ -4554,7 +4673,7 @@
         </w:rPr>
         <w:t>Project Description</w:t>
       </w:r>
-      <w:bookmarkEnd w:id="8"/>
+      <w:bookmarkEnd w:id="9"/>
     </w:p>
     <w:p>
       <w:pPr>
@@ -4596,12 +4715,12 @@
         </w:numPr>
         <w:jc w:val="both"/>
       </w:pPr>
-      <w:bookmarkStart w:id="9" w:name="_Toc516144418"/>
+      <w:bookmarkStart w:id="10" w:name="_Toc516158193"/>
       <w:r>
         <w:lastRenderedPageBreak/>
         <w:t>Project Execution</w:t>
       </w:r>
-      <w:bookmarkEnd w:id="9"/>
+      <w:bookmarkEnd w:id="10"/>
     </w:p>
     <w:p>
       <w:pPr>
@@ -4612,13 +4731,13 @@
         </w:numPr>
         <w:jc w:val="both"/>
       </w:pPr>
-      <w:bookmarkStart w:id="10" w:name="_w56gj4t382a5" w:colFirst="0" w:colLast="0"/>
-      <w:bookmarkStart w:id="11" w:name="_Toc516144419"/>
-      <w:bookmarkEnd w:id="10"/>
+      <w:bookmarkStart w:id="11" w:name="_w56gj4t382a5" w:colFirst="0" w:colLast="0"/>
+      <w:bookmarkStart w:id="12" w:name="_Toc516158194"/>
+      <w:bookmarkEnd w:id="11"/>
       <w:r>
         <w:t>Formulating requirements</w:t>
       </w:r>
-      <w:bookmarkEnd w:id="11"/>
+      <w:bookmarkEnd w:id="12"/>
       <w:r>
         <w:t xml:space="preserve"> </w:t>
       </w:r>
@@ -4756,19 +4875,25 @@
         <w:t xml:space="preserve">At first we did not do documentation from SCRUM meetings, but we had a “daily/ weekly log”. It is shown in </w:t>
       </w:r>
       <w:r>
-        <w:rPr>
-          <w:color w:val="FF0000"/>
-        </w:rPr>
-        <w:t xml:space="preserve">Appendix X. </w:t>
+        <w:t xml:space="preserve">Appendix </w:t>
+      </w:r>
+      <w:r>
+        <w:t>3</w:t>
+      </w:r>
+      <w:r>
+        <w:t xml:space="preserve">. </w:t>
       </w:r>
       <w:r>
         <w:t xml:space="preserve">Right before the SEP period our SCRUM master realized that a more proper documentation from the meetings is needed. The documentation is attached as </w:t>
       </w:r>
       <w:r>
-        <w:rPr>
-          <w:color w:val="FF0000"/>
-        </w:rPr>
-        <w:t xml:space="preserve">Appendix Y. </w:t>
+        <w:t xml:space="preserve">Appendix </w:t>
+      </w:r>
+      <w:r>
+        <w:t>4</w:t>
+      </w:r>
+      <w:r>
+        <w:t xml:space="preserve">. </w:t>
       </w:r>
       <w:r>
         <w:t>Having started to document all the meetings, we understood how important it was. It organized both the meetings and our recognition of the work done. Moreover, having the retrospective meetings written down made them more important and actually led to making changes in our working methods.</w:t>
@@ -5377,13 +5502,7 @@
         <w:t xml:space="preserve">The burndown chart </w:t>
       </w:r>
       <w:r>
-        <w:t>shows the effort committed during each day during the SEP period in the meaning of a number of</w:t>
-      </w:r>
-      <w:r>
-        <w:t xml:space="preserve"> completed</w:t>
-      </w:r>
-      <w:r>
-        <w:t xml:space="preserve"> story points assigned to tasks. The design of it does not only depend on how much work we did, but also on how we defined our tasks (</w:t>
+        <w:t>shows the effort committed during each day during the SEP period in the meaning of a number of completed story points assigned to tasks. The design of it does not only depend on how much work we did, but also on how we defined our tasks (</w:t>
       </w:r>
       <w:proofErr w:type="spellStart"/>
       <w:r>
@@ -5485,8 +5604,6 @@
         </w:rPr>
         <w:t>7</w:t>
       </w:r>
-      <w:bookmarkStart w:id="12" w:name="_GoBack"/>
-      <w:bookmarkEnd w:id="12"/>
     </w:p>
     <w:p>
       <w:pPr>
@@ -5548,7 +5665,7 @@
         <w:jc w:val="both"/>
       </w:pPr>
       <w:bookmarkStart w:id="13" w:name="_9hntydz31o1" w:colFirst="0" w:colLast="0"/>
-      <w:bookmarkStart w:id="14" w:name="_Toc516144420"/>
+      <w:bookmarkStart w:id="14" w:name="_Toc516158195"/>
       <w:bookmarkEnd w:id="13"/>
       <w:r>
         <w:t>Technical tools</w:t>
@@ -5634,7 +5751,7 @@
         </w:numPr>
         <w:jc w:val="both"/>
       </w:pPr>
-      <w:bookmarkStart w:id="15" w:name="_Toc516144421"/>
+      <w:bookmarkStart w:id="15" w:name="_Toc516158196"/>
       <w:r>
         <w:t>List of tasks and responsibilities</w:t>
       </w:r>
@@ -7645,7 +7762,7 @@
         </w:numPr>
         <w:jc w:val="both"/>
       </w:pPr>
-      <w:bookmarkStart w:id="16" w:name="_Toc516144422"/>
+      <w:bookmarkStart w:id="16" w:name="_Toc516158197"/>
       <w:r>
         <w:lastRenderedPageBreak/>
         <w:t>Personal Reflections</w:t>
@@ -7661,7 +7778,7 @@
         </w:numPr>
         <w:jc w:val="both"/>
       </w:pPr>
-      <w:bookmarkStart w:id="17" w:name="_Toc516144423"/>
+      <w:bookmarkStart w:id="17" w:name="_Toc516158198"/>
       <w:proofErr w:type="spellStart"/>
       <w:r>
         <w:t>Michał</w:t>
@@ -7891,7 +8008,7 @@
         <w:jc w:val="both"/>
       </w:pPr>
       <w:bookmarkStart w:id="18" w:name="_y3hpzm939mi9" w:colFirst="0" w:colLast="0"/>
-      <w:bookmarkStart w:id="19" w:name="_Toc516144424"/>
+      <w:bookmarkStart w:id="19" w:name="_Toc516158199"/>
       <w:bookmarkEnd w:id="18"/>
       <w:r>
         <w:t>Michaela</w:t>
@@ -7942,7 +8059,7 @@
         </w:numPr>
         <w:jc w:val="both"/>
       </w:pPr>
-      <w:bookmarkStart w:id="20" w:name="_Toc516144425"/>
+      <w:bookmarkStart w:id="20" w:name="_Toc516158200"/>
       <w:r>
         <w:t>Matej</w:t>
       </w:r>
@@ -8053,7 +8170,7 @@
         </w:numPr>
         <w:jc w:val="both"/>
       </w:pPr>
-      <w:bookmarkStart w:id="21" w:name="_Toc516144426"/>
+      <w:bookmarkStart w:id="21" w:name="_Toc516158201"/>
       <w:r>
         <w:t>Daniela</w:t>
       </w:r>
@@ -8075,6 +8192,7 @@
     </w:p>
     <w:p>
       <w:pPr>
+        <w:ind w:firstLine="567"/>
         <w:rPr>
           <w:lang w:val="en-US"/>
         </w:rPr>
@@ -8109,51 +8227,56 @@
     </w:p>
     <w:p>
       <w:pPr>
-        <w:pStyle w:val="Akapitzlist"/>
-        <w:ind w:left="0" w:firstLine="567"/>
+        <w:ind w:firstLine="567"/>
         <w:rPr>
           <w:b/>
           <w:sz w:val="28"/>
           <w:szCs w:val="28"/>
         </w:rPr>
       </w:pPr>
-      <w:bookmarkStart w:id="22" w:name="_Hlk516144488"/>
       <w:r>
         <w:rPr>
           <w:lang w:val="en-US"/>
         </w:rPr>
-        <w:t xml:space="preserve">Another main </w:t>
+        <w:t>Another main learning was about SCRUM with connection to UP. As last semester was focused on the waterfall approach, this was new to us. At the beginning we were not sure how much of analysis we should prepare at the beginning and what to leave for later. During the semester we were learning more and more about the process and discovering how important it is to follow this approach. Thank to this, I am confident to use SCRUM and to use it properly during the next project, as it saves a lot of time that in the waterfall approach has to be used for verifying and updating documents and diagrams. Moreover, it makes the process in general easier and more consistent.</w:t>
+      </w:r>
+      <w:r>
+        <w:br w:type="page"/>
+      </w:r>
+    </w:p>
+    <w:p>
+      <w:pPr>
+        <w:pStyle w:val="Nagwek2"/>
+        <w:numPr>
+          <w:ilvl w:val="0"/>
+          <w:numId w:val="2"/>
+        </w:numPr>
+        <w:jc w:val="both"/>
+        <w:rPr>
+          <w:sz w:val="28"/>
+          <w:szCs w:val="28"/>
+        </w:rPr>
+      </w:pPr>
+      <w:bookmarkStart w:id="22" w:name="_Toc516158202"/>
+      <w:r>
+        <w:rPr>
+          <w:sz w:val="28"/>
+          <w:szCs w:val="28"/>
+        </w:rPr>
+        <w:lastRenderedPageBreak/>
+        <w:t>Conclusion</w:t>
       </w:r>
       <w:bookmarkEnd w:id="22"/>
-      <w:r>
-        <w:rPr>
-          <w:lang w:val="en-US"/>
-        </w:rPr>
-        <w:t xml:space="preserve">learning was about SCRUM with connection to UP. As last semester </w:t>
-      </w:r>
-      <w:r>
-        <w:rPr>
-          <w:lang w:val="en-US"/>
-        </w:rPr>
-        <w:t>was focused on</w:t>
-      </w:r>
-      <w:r>
-        <w:rPr>
-          <w:lang w:val="en-US"/>
-        </w:rPr>
-        <w:t xml:space="preserve"> the waterfall approach, this was new to us. At the beginning we were not sure how much of analysis we should prepare at the beginning and what to leave for later. During the semester we were learning more and more about the process and discovering how important it is to follow this approach. Thank to this, I am confident to use SCRUM and to use it properly during the next project, as it saves a lot of time that in the waterfall approach has to be used for verifying and updating documents and diagrams</w:t>
-      </w:r>
-      <w:r>
-        <w:rPr>
-          <w:lang w:val="en-US"/>
-        </w:rPr>
-        <w:t xml:space="preserve">. Moreover, it </w:t>
-      </w:r>
-      <w:r>
-        <w:rPr>
-          <w:lang w:val="en-US"/>
-        </w:rPr>
-        <w:t>makes the process in general easier and more consistent.</w:t>
+    </w:p>
+    <w:p>
+      <w:pPr>
+        <w:ind w:firstLine="567"/>
+      </w:pPr>
+      <w:r>
+        <w:t xml:space="preserve">The </w:t>
+      </w:r>
+      <w:r>
+        <w:t>overall outcome of the process can be stated as positive. Our group did not encounter many problems and those that were encountered were foreseen in the risk assessments. Moreover, we did not have any conflicts and the group was working well.  What is more, everyone learned a lot and the learnings were not only code related, but also about SCRUM and UP. All group members appreciate the SCRUM and UP methodology and want to continue working with it in the future. Furthermore, working with a real company was a great opportunity for us and even though the flaws, we are thankful for that and we learned also in this aspect. Each of us developed during this SEP and we also became stronger as a group.</w:t>
       </w:r>
       <w:r>
         <w:br w:type="page"/>
@@ -8168,78 +8291,12 @@
         </w:numPr>
         <w:jc w:val="both"/>
       </w:pPr>
-      <w:bookmarkStart w:id="23" w:name="_Toc516144427"/>
-      <w:r>
-        <w:lastRenderedPageBreak/>
-        <w:t>Conclusions</w:t>
-      </w:r>
-      <w:bookmarkEnd w:id="23"/>
-    </w:p>
-    <w:p>
-      <w:pPr>
-        <w:pStyle w:val="Nagwek1"/>
-        <w:ind w:left="0" w:firstLine="0"/>
-        <w:jc w:val="both"/>
-      </w:pPr>
-      <w:r>
-        <w:rPr>
-          <w:b w:val="0"/>
-          <w:sz w:val="22"/>
-          <w:szCs w:val="22"/>
-        </w:rPr>
-        <w:t>The overall outcome of the process can be stated as positive. Our group did not encounter</w:t>
-      </w:r>
-      <w:r>
-        <w:rPr>
-          <w:b w:val="0"/>
-          <w:sz w:val="22"/>
-          <w:szCs w:val="22"/>
-        </w:rPr>
-        <w:t xml:space="preserve"> many problems and those that were encountered were foreseen in the risk assessments. Moreover, we did not have any conflicts and the group was working well. </w:t>
-      </w:r>
-      <w:r>
-        <w:rPr>
-          <w:b w:val="0"/>
-          <w:sz w:val="22"/>
-          <w:szCs w:val="22"/>
-        </w:rPr>
-        <w:t xml:space="preserve"> </w:t>
-      </w:r>
-      <w:r>
-        <w:rPr>
-          <w:b w:val="0"/>
-          <w:sz w:val="22"/>
-          <w:szCs w:val="22"/>
-        </w:rPr>
-        <w:t xml:space="preserve">What is more, everyone learned a lot and the learnings were not only code related, but also about SCRUM and UP. All group members appreciate the SCRUM and UP methodology and want to continue working with it in the future. Furthermore, working with a real company was a great opportunity for us and even though the flaws, we are thankful for that and we learned also in this aspect. Each of us developed during </w:t>
-      </w:r>
-      <w:r>
-        <w:rPr>
-          <w:b w:val="0"/>
-          <w:sz w:val="22"/>
-          <w:szCs w:val="22"/>
-        </w:rPr>
-        <w:t>this SEP and we also became stronger as a group.</w:t>
-      </w:r>
-      <w:r>
-        <w:br w:type="page"/>
-      </w:r>
-    </w:p>
-    <w:p>
-      <w:pPr>
-        <w:pStyle w:val="Nagwek1"/>
-        <w:numPr>
-          <w:ilvl w:val="0"/>
-          <w:numId w:val="2"/>
-        </w:numPr>
-        <w:jc w:val="both"/>
-      </w:pPr>
-      <w:bookmarkStart w:id="24" w:name="_Toc516144428"/>
+      <w:bookmarkStart w:id="23" w:name="_Toc516158203"/>
       <w:r>
         <w:lastRenderedPageBreak/>
         <w:t>References</w:t>
       </w:r>
-      <w:bookmarkEnd w:id="24"/>
+      <w:bookmarkEnd w:id="23"/>
     </w:p>
     <w:p>
       <w:pPr>
@@ -8348,10 +8405,18 @@
     <w:p>
       <w:pPr>
         <w:jc w:val="both"/>
-        <w:rPr>
-          <w:color w:val="FF0000"/>
-        </w:rPr>
-      </w:pPr>
+      </w:pPr>
+      <w:r>
+        <w:t>Appendix 3: Daily/ weekly log</w:t>
+      </w:r>
+    </w:p>
+    <w:p>
+      <w:pPr>
+        <w:jc w:val="both"/>
+      </w:pPr>
+      <w:r>
+        <w:t>Appendix 4: SCRUM meetings</w:t>
+      </w:r>
     </w:p>
     <w:p>
       <w:pPr>
@@ -10718,7 +10783,7 @@
 </file>
 
 <file path=customXml/itemProps1.xml><?xml version="1.0" encoding="utf-8"?>
-<ds:datastoreItem xmlns:ds="http://schemas.openxmlformats.org/officeDocument/2006/customXml" ds:itemID="{ECF8D3BC-288B-4842-BB79-90054FC66D60}">
+<ds:datastoreItem xmlns:ds="http://schemas.openxmlformats.org/officeDocument/2006/customXml" ds:itemID="{F428EA20-AB44-437D-AD96-5F76015A8DC5}">
   <ds:schemaRefs>
     <ds:schemaRef ds:uri="http://schemas.openxmlformats.org/officeDocument/2006/bibliography"/>
   </ds:schemaRefs>

</xml_diff>

<commit_message>
process report with the product backlog
</commit_message>
<xml_diff>
--- a/Process_Report.docx
+++ b/Process_Report.docx
@@ -5136,15 +5136,19 @@
         <w:jc w:val="both"/>
       </w:pPr>
       <w:r>
-        <w:t xml:space="preserve">During the project execution period we worked using the scrum approach. Before the SEP period started, each of our sprints was one week long, due to having lectures and other responsibilities and not being able to assign all of our time to the project. That is why the actual time spent on working on the project in this phase was approximately the same as during 3 days during the SEP period. Prior to each sprint there was a sprint planning meeting where the tasks for the next week were being selected. Moreover, each sprint was followed by a sprint review meeting, during which the work done by each member was being discussed. For organising and keeping track of the tasks, Trello has been used. The tasks in the “to do” and “in progress” lists created sprint backlogs and the points assigned to the backlogs that were done were being added to the burndown chart. The daily scrum meeting was made at Facebook and was not made daily, as we did not have enough time to work </w:t>
-      </w:r>
-      <w:proofErr w:type="spellStart"/>
-      <w:r>
-        <w:t>everyday</w:t>
-      </w:r>
-      <w:proofErr w:type="spellEnd"/>
-      <w:r>
-        <w:t xml:space="preserve">. As the scrum approach was new to us, we were learning it throughout the whole semester. In the beginning we were not taking notes from the meetings nor </w:t>
+        <w:t>During the project execution period we worked using the scrum approach.</w:t>
+      </w:r>
+      <w:r>
+        <w:t xml:space="preserve"> Basing on the requirements, we created a product backlog (see Appendix 5).</w:t>
+      </w:r>
+      <w:r>
+        <w:t xml:space="preserve"> Before the SEP period started, each of our sprints was one week long, due to having lectures and other responsibilities and not being able to assign all of our time to the project. That is why the actual time spent on working on the project in this phase was approximately the same as during 3 days during the SEP period. Prior to each sprint there was a sprint planning meeting where the tasks for the next week were being selected. Moreover, each sprint was followed by a sprint review meeting, during which the work done by each member was being discussed. For organising and keeping track of the tasks, Trello has been used. The tasks in the “to do” and “in progress” lists created sprint backlogs and the points assigned to the backlogs that were done were being added to the burndown chart. The daily scrum meeting was made at Facebook and was not made daily, as we did not have enough time to work every</w:t>
+      </w:r>
+      <w:r>
+        <w:t xml:space="preserve"> </w:t>
+      </w:r>
+      <w:r>
+        <w:t xml:space="preserve">day. As the scrum approach was new to us, we were learning it throughout the whole semester. In the beginning we were not taking notes from the meetings nor </w:t>
       </w:r>
       <w:proofErr w:type="spellStart"/>
       <w:r>
@@ -5165,13 +5169,14 @@
         </w:rPr>
       </w:pPr>
       <w:r>
-        <w:t>Our working methods during the SEP period were different than the ones used before. One of the reasons was that we had more time to allocate for the project. That resolved in having 3 day long sprints instead of one week long (so that the actual work time spent on it remained almost the same). We also increased the number of meetings, including daily scrum meetings and retrospective meetings after each sprint. What is more, during some days we were working at one place on our tasks in order to stay more motivated and be able to discuss encountered problems quicker.</w:t>
+        <w:t xml:space="preserve">Our working methods during the SEP period were different than the ones used before. One of the reasons was that we had more time to allocate for the project. That resolved in having 3 day long sprints instead of one week long (so that the actual work time spent on it remained almost the same). We also increased the number of meetings, including daily scrum meetings and retrospective meetings after each sprint. What is more, during some days we were working at one place on our tasks in order to </w:t>
+      </w:r>
+      <w:r>
+        <w:lastRenderedPageBreak/>
+        <w:t>stay more motivated and be able to discuss encountered problems quicker.</w:t>
       </w:r>
       <w:r>
         <w:br/>
-      </w:r>
-      <w:r>
-        <w:lastRenderedPageBreak/>
         <w:t xml:space="preserve">Another reason for changing our working methods was the knowledge we gained about scrum and things discussed during one of the retrospective meetings. The most important change was replacing Trello with </w:t>
       </w:r>
       <w:proofErr w:type="spellStart"/>
@@ -8717,6 +8722,15 @@
       </w:r>
       <w:r>
         <w:t xml:space="preserve"> – SCRUMmeetings.pdf</w:t>
+      </w:r>
+    </w:p>
+    <w:p>
+      <w:pPr>
+        <w:spacing w:after="120"/>
+        <w:jc w:val="both"/>
+      </w:pPr>
+      <w:r>
+        <w:t>Appendix 5: Product backlog – Product_backlog.pdf</w:t>
       </w:r>
       <w:bookmarkStart w:id="47" w:name="_GoBack"/>
       <w:bookmarkEnd w:id="47"/>
@@ -11206,7 +11220,7 @@
 </file>
 
 <file path=customXml/itemProps1.xml><?xml version="1.0" encoding="utf-8"?>
-<ds:datastoreItem xmlns:ds="http://schemas.openxmlformats.org/officeDocument/2006/customXml" ds:itemID="{B3307B64-9249-4B28-9B60-F5F72C4794F2}">
+<ds:datastoreItem xmlns:ds="http://schemas.openxmlformats.org/officeDocument/2006/customXml" ds:itemID="{D37EA381-2469-4A90-982D-E381D8FAB997}">
   <ds:schemaRefs>
     <ds:schemaRef ds:uri="http://schemas.openxmlformats.org/officeDocument/2006/bibliography"/>
   </ds:schemaRefs>

</xml_diff>